<commit_message>
Made some updates :)
</commit_message>
<xml_diff>
--- a/html/documents/Jack_Kotheimer_Resume.docx
+++ b/html/documents/Jack_Kotheimer_Resume.docx
@@ -17,17 +17,17 @@
       </w:tblPr>
       <w:tblGrid>
         <w:gridCol w:w="1080"/>
-        <w:gridCol w:w="184"/>
-        <w:gridCol w:w="1972"/>
+        <w:gridCol w:w="183"/>
+        <w:gridCol w:w="1973"/>
         <w:gridCol w:w="2078"/>
-        <w:gridCol w:w="1072"/>
-        <w:gridCol w:w="768"/>
+        <w:gridCol w:w="1071"/>
+        <w:gridCol w:w="769"/>
         <w:gridCol w:w="410"/>
         <w:gridCol w:w="1210"/>
         <w:gridCol w:w="82"/>
         <w:gridCol w:w="98"/>
-        <w:gridCol w:w="946"/>
-        <w:gridCol w:w="2335"/>
+        <w:gridCol w:w="947"/>
+        <w:gridCol w:w="2334"/>
       </w:tblGrid>
       <w:tr>
         <w:trPr>
@@ -96,11 +96,7 @@
             </w:pPr>
             <w:r>
               <w:rPr/>
-              <w:t xml:space="preserve">| </w:t>
-            </w:r>
-            <w:r>
-              <w:rPr/>
-              <w:t>PORTFOLIO:</w:t>
+              <w:t>| PORTFOLIO:</w:t>
             </w:r>
           </w:p>
         </w:tc>
@@ -149,11 +145,7 @@
             </w:pPr>
             <w:r>
               <w:rPr/>
-              <w:t xml:space="preserve">| </w:t>
-            </w:r>
-            <w:r>
-              <w:rPr/>
-              <w:t xml:space="preserve">GITHUB: </w:t>
+              <w:t xml:space="preserve">| GITHUB: </w:t>
             </w:r>
             <w:r>
               <w:rPr>
@@ -189,11 +181,7 @@
             </w:pPr>
             <w:r>
               <w:rPr/>
-              <w:t xml:space="preserve">Making life easier for other other developers since 2018, having mastered the art of </w:t>
-            </w:r>
-            <w:r>
-              <w:rPr/>
-              <w:t>simple &amp; secure api creation and bash scripting automation. Searching for an opportunity to create a neural network</w:t>
+              <w:t>Making life easier for other other developers since 2018, having mastered the art of simple &amp; secure api creation and bash scripting automation. Searching for an opportunity to create a neural network</w:t>
             </w:r>
           </w:p>
         </w:tc>
@@ -314,7 +302,7 @@
         <w:trPr/>
         <w:tc>
           <w:tcPr>
-            <w:tcW w:w="1264" w:type="dxa"/>
+            <w:tcW w:w="1263" w:type="dxa"/>
             <w:gridSpan w:val="2"/>
             <w:tcBorders/>
             <w:tcMar>
@@ -399,7 +387,7 @@
         </w:tc>
         <w:tc>
           <w:tcPr>
-            <w:tcW w:w="1972" w:type="dxa"/>
+            <w:tcW w:w="1973" w:type="dxa"/>
             <w:tcBorders/>
             <w:tcMar>
               <w:top w:w="0" w:type="dxa"/>
@@ -645,7 +633,7 @@
         </w:tc>
         <w:tc>
           <w:tcPr>
-            <w:tcW w:w="2336" w:type="dxa"/>
+            <w:tcW w:w="2337" w:type="dxa"/>
             <w:gridSpan w:val="4"/>
             <w:tcBorders>
               <w:top w:val="single" w:sz="4" w:space="0" w:color="000000"/>
@@ -702,15 +690,11 @@
             </w:pPr>
             <w:r>
               <w:rPr/>
-              <w:t>AW</w:t>
-            </w:r>
-            <w:r>
-              <w:rPr/>
-              <w:t xml:space="preserve">S/ </w:t>
-            </w:r>
-            <w:r>
-              <w:rPr/>
-              <w:t>ECS</w:t>
+              <w:t>AWS/ ECS/</w:t>
+            </w:r>
+            <w:r>
+              <w:rPr/>
+              <w:t>EB</w:t>
             </w:r>
           </w:p>
           <w:p>
@@ -722,44 +706,19 @@
                 <w:numId w:val="3"/>
               </w:numPr>
               <w:bidi w:val="0"/>
+              <w:spacing w:before="14" w:after="14"/>
               <w:jc w:val="left"/>
               <w:rPr/>
             </w:pPr>
             <w:r>
               <w:rPr/>
-              <w:t>ElasticBeanstalk</w:t>
-            </w:r>
-          </w:p>
-          <w:p>
-            <w:pPr>
-              <w:pStyle w:val="TableContents"/>
-              <w:widowControl w:val="false"/>
-              <w:numPr>
-                <w:ilvl w:val="0"/>
-                <w:numId w:val="3"/>
-              </w:numPr>
-              <w:bidi w:val="0"/>
-              <w:spacing w:before="14" w:after="14"/>
-              <w:jc w:val="left"/>
-              <w:rPr/>
-            </w:pPr>
-            <w:r>
-              <w:rPr/>
-              <w:t>Docke</w:t>
-            </w:r>
-            <w:r>
-              <w:rPr/>
-              <w:t xml:space="preserve">r </w:t>
-            </w:r>
-            <w:r>
-              <w:rPr/>
-              <w:t>compose</w:t>
-            </w:r>
-          </w:p>
-        </w:tc>
-        <w:tc>
-          <w:tcPr>
-            <w:tcW w:w="2335" w:type="dxa"/>
+              <w:t>Docker compose</w:t>
+            </w:r>
+          </w:p>
+        </w:tc>
+        <w:tc>
+          <w:tcPr>
+            <w:tcW w:w="2334" w:type="dxa"/>
             <w:tcBorders>
               <w:top w:val="single" w:sz="4" w:space="0" w:color="000000"/>
             </w:tcBorders>
@@ -797,15 +756,7 @@
             </w:pPr>
             <w:r>
               <w:rPr/>
-              <w:t xml:space="preserve">Nginx </w:t>
-            </w:r>
-            <w:r>
-              <w:rPr/>
-              <w:t>+</w:t>
-            </w:r>
-            <w:r>
-              <w:rPr/>
-              <w:t xml:space="preserve"> Apache</w:t>
+              <w:t>Nginx + Apache</w:t>
             </w:r>
           </w:p>
           <w:p>
@@ -1050,7 +1001,7 @@
         </w:tc>
         <w:tc>
           <w:tcPr>
-            <w:tcW w:w="3150" w:type="dxa"/>
+            <w:tcW w:w="3149" w:type="dxa"/>
             <w:gridSpan w:val="2"/>
             <w:tcBorders/>
             <w:shd w:fill="DEE6EF" w:val="clear"/>
@@ -1071,7 +1022,7 @@
         </w:tc>
         <w:tc>
           <w:tcPr>
-            <w:tcW w:w="1178" w:type="dxa"/>
+            <w:tcW w:w="1179" w:type="dxa"/>
             <w:gridSpan w:val="2"/>
             <w:tcBorders/>
             <w:shd w:fill="DEE6EF" w:val="clear"/>
@@ -1134,7 +1085,47 @@
             </w:pPr>
             <w:r>
               <w:rPr/>
-              <w:t xml:space="preserve">Completely decoupled server logic from client applications by refactoring to a REST api written in python, using the Django framework </w:t>
+              <w:t>Wrote documentation ou</w:t>
+            </w:r>
+            <w:r>
+              <w:rPr/>
+              <w:t>tlining the REST API specification for new server logic that would maintain prior functionality</w:t>
+            </w:r>
+          </w:p>
+          <w:p>
+            <w:pPr>
+              <w:pStyle w:val="TableContents"/>
+              <w:widowControl w:val="false"/>
+              <w:numPr>
+                <w:ilvl w:val="0"/>
+                <w:numId w:val="7"/>
+              </w:numPr>
+              <w:spacing w:before="14" w:after="14"/>
+              <w:rPr/>
+            </w:pPr>
+            <w:r>
+              <w:rPr/>
+              <w:t xml:space="preserve">Completely decoupled server logic from client apps by refactoring </w:t>
+            </w:r>
+            <w:r>
+              <w:rPr/>
+              <w:t>the codebase to</w:t>
+            </w:r>
+            <w:r>
+              <w:rPr/>
+              <w:t xml:space="preserve"> a REST </w:t>
+            </w:r>
+            <w:r>
+              <w:rPr/>
+              <w:t>API</w:t>
+            </w:r>
+            <w:r>
+              <w:rPr/>
+              <w:t xml:space="preserve"> written </w:t>
+            </w:r>
+            <w:r>
+              <w:rPr/>
+              <w:t>with Django Python</w:t>
             </w:r>
           </w:p>
           <w:p>
@@ -1149,7 +1140,65 @@
             </w:pPr>
             <w:r>
               <w:rPr/>
-              <w:t xml:space="preserve">Wrote documentation outlining the I/O and application flow of a REST api that would serve the same functionality as before </w:t>
+              <w:t xml:space="preserve">Implemented the decoupling of each HTTP request one </w:t>
+            </w:r>
+            <w:r>
+              <w:rPr/>
+              <w:t>CRUD</w:t>
+            </w:r>
+            <w:r>
+              <w:rPr/>
+              <w:t xml:space="preserve"> function at a time, </w:t>
+            </w:r>
+            <w:r>
+              <w:rPr/>
+              <w:t>for both the front and back ends of the app</w:t>
+            </w:r>
+          </w:p>
+          <w:p>
+            <w:pPr>
+              <w:pStyle w:val="TableContents"/>
+              <w:widowControl w:val="false"/>
+              <w:numPr>
+                <w:ilvl w:val="0"/>
+                <w:numId w:val="7"/>
+              </w:numPr>
+              <w:rPr/>
+            </w:pPr>
+            <w:r>
+              <w:rPr/>
+              <w:t xml:space="preserve">Utilized previously written script to </w:t>
+            </w:r>
+            <w:r>
+              <w:rPr/>
+              <w:t>deploy</w:t>
+            </w:r>
+            <w:r>
+              <w:rPr/>
+              <w:t xml:space="preserve"> each update </w:t>
+            </w:r>
+            <w:r>
+              <w:rPr/>
+              <w:t xml:space="preserve">on a staging server to be tested by QA </w:t>
+            </w:r>
+            <w:r>
+              <w:rPr/>
+              <w:t>before being pushed to production</w:t>
+            </w:r>
+          </w:p>
+          <w:p>
+            <w:pPr>
+              <w:pStyle w:val="TableContents"/>
+              <w:widowControl w:val="false"/>
+              <w:numPr>
+                <w:ilvl w:val="0"/>
+                <w:numId w:val="7"/>
+              </w:numPr>
+              <w:rPr/>
+            </w:pPr>
+            <w:r>
+              <w:rPr/>
+              <w:t>Currently:</w:t>
             </w:r>
           </w:p>
           <w:p>
@@ -1160,30 +1209,12 @@
                 <w:ilvl w:val="1"/>
                 <w:numId w:val="7"/>
               </w:numPr>
-              <w:rPr/>
-            </w:pPr>
-            <w:r>
-              <w:rPr/>
-              <w:t>Implemented the decoupling of each HTTP request one REST function at a time</w:t>
-            </w:r>
-          </w:p>
-          <w:p>
-            <w:pPr>
-              <w:pStyle w:val="TableContents"/>
-              <w:widowControl w:val="false"/>
-              <w:numPr>
-                <w:ilvl w:val="1"/>
-                <w:numId w:val="7"/>
-              </w:numPr>
-              <w:spacing w:before="14" w:after="14"/>
-              <w:rPr>
-                <w:rFonts w:ascii="Times New Roman" w:hAnsi="Times New Roman"/>
-                <w:color w:val="000000"/>
-              </w:rPr>
-            </w:pPr>
-            <w:r>
-              <w:rPr/>
-              <w:t>Utilized the previously written staging script to test each update before being pushed to production</w:t>
+              <w:spacing w:before="14" w:after="14"/>
+              <w:rPr/>
+            </w:pPr>
+            <w:r>
+              <w:rPr/>
+              <w:t>Researching multidimensional neural networks to begin work on a medical diagnostic machine learning algorithm</w:t>
             </w:r>
           </w:p>
         </w:tc>
@@ -1201,6 +1232,7 @@
           <w:p>
             <w:pPr>
               <w:pStyle w:val="TableHeading"/>
+              <w:widowControl w:val="false"/>
               <w:suppressLineNumbers/>
               <w:spacing w:before="14" w:after="14"/>
               <w:jc w:val="left"/>
@@ -1214,7 +1246,7 @@
         </w:tc>
         <w:tc>
           <w:tcPr>
-            <w:tcW w:w="3150" w:type="dxa"/>
+            <w:tcW w:w="3149" w:type="dxa"/>
             <w:gridSpan w:val="2"/>
             <w:tcBorders/>
             <w:shd w:fill="DEE6EF" w:val="clear"/>
@@ -1236,7 +1268,7 @@
         </w:tc>
         <w:tc>
           <w:tcPr>
-            <w:tcW w:w="1178" w:type="dxa"/>
+            <w:tcW w:w="1179" w:type="dxa"/>
             <w:gridSpan w:val="2"/>
             <w:tcBorders/>
             <w:shd w:fill="DEE6EF" w:val="clear"/>
@@ -1266,10 +1298,9 @@
           </w:tcPr>
           <w:p>
             <w:pPr>
-              <w:pStyle w:val="TableContents"/>
-              <w:widowControl w:val="false"/>
-              <w:suppressLineNumbers/>
-              <w:spacing w:before="14" w:after="14"/>
+              <w:pStyle w:val="Date"/>
+              <w:spacing w:before="14" w:after="14"/>
+              <w:jc w:val="right"/>
               <w:rPr/>
             </w:pPr>
             <w:r>
@@ -1277,8 +1308,15 @@
               <w:t xml:space="preserve">September 2020 – </w:t>
             </w:r>
             <w:r>
-              <w:rPr/>
-              <w:t>December 2020</w:t>
+              <w:rPr>
+                <w:rFonts w:eastAsia="Droid Sans Fallback" w:cs="Droid Sans Devanagari"/>
+                <w:color w:val="666666"/>
+                <w:kern w:val="2"/>
+                <w:sz w:val="22"/>
+                <w:szCs w:val="24"/>
+                <w:lang w:val="en-US" w:eastAsia="zh-CN" w:bidi="hi-IN"/>
+              </w:rPr>
+              <w:t>January 2021</w:t>
             </w:r>
           </w:p>
         </w:tc>
@@ -1295,6 +1333,7 @@
           <w:p>
             <w:pPr>
               <w:pStyle w:val="TableContents"/>
+              <w:widowControl w:val="false"/>
               <w:numPr>
                 <w:ilvl w:val="0"/>
                 <w:numId w:val="7"/>
@@ -1310,6 +1349,7 @@
           <w:p>
             <w:pPr>
               <w:pStyle w:val="TableContents"/>
+              <w:widowControl w:val="false"/>
               <w:numPr>
                 <w:ilvl w:val="1"/>
                 <w:numId w:val="7"/>
@@ -1324,6 +1364,7 @@
           <w:p>
             <w:pPr>
               <w:pStyle w:val="TableContents"/>
+              <w:widowControl w:val="false"/>
               <w:numPr>
                 <w:ilvl w:val="1"/>
                 <w:numId w:val="7"/>
@@ -1338,6 +1379,7 @@
           <w:p>
             <w:pPr>
               <w:pStyle w:val="TableContents"/>
+              <w:widowControl w:val="false"/>
               <w:numPr>
                 <w:ilvl w:val="1"/>
                 <w:numId w:val="7"/>
@@ -1352,6 +1394,7 @@
           <w:p>
             <w:pPr>
               <w:pStyle w:val="TableContents"/>
+              <w:widowControl w:val="false"/>
               <w:numPr>
                 <w:ilvl w:val="0"/>
                 <w:numId w:val="7"/>
@@ -1375,6 +1418,7 @@
           <w:p>
             <w:pPr>
               <w:pStyle w:val="TableContents"/>
+              <w:widowControl w:val="false"/>
               <w:numPr>
                 <w:ilvl w:val="1"/>
                 <w:numId w:val="7"/>
@@ -1389,6 +1433,7 @@
           <w:p>
             <w:pPr>
               <w:pStyle w:val="TableContents"/>
+              <w:widowControl w:val="false"/>
               <w:numPr>
                 <w:ilvl w:val="1"/>
                 <w:numId w:val="7"/>
@@ -1403,6 +1448,7 @@
           <w:p>
             <w:pPr>
               <w:pStyle w:val="TableContents"/>
+              <w:widowControl w:val="false"/>
               <w:numPr>
                 <w:ilvl w:val="1"/>
                 <w:numId w:val="7"/>
@@ -1417,6 +1463,7 @@
           <w:p>
             <w:pPr>
               <w:pStyle w:val="TableContents"/>
+              <w:widowControl w:val="false"/>
               <w:numPr>
                 <w:ilvl w:val="0"/>
                 <w:numId w:val="7"/>
@@ -1426,15 +1473,7 @@
             </w:pPr>
             <w:r>
               <w:rPr/>
-              <w:t xml:space="preserve">Executed the migration from a local database to a remote database with a secure </w:t>
-            </w:r>
-            <w:r>
-              <w:rPr/>
-              <w:t xml:space="preserve">authentication </w:t>
-            </w:r>
-            <w:r>
-              <w:rPr/>
-              <w:t xml:space="preserve">of credentials upon deployment </w:t>
+              <w:t xml:space="preserve">Executed the migration from a local database to a remote database with a secure authentication of credentials upon deployment </w:t>
             </w:r>
           </w:p>
         </w:tc>
@@ -1467,7 +1506,7 @@
         </w:tc>
         <w:tc>
           <w:tcPr>
-            <w:tcW w:w="3150" w:type="dxa"/>
+            <w:tcW w:w="3149" w:type="dxa"/>
             <w:gridSpan w:val="2"/>
             <w:tcBorders/>
             <w:shd w:fill="DEE6EF" w:val="clear"/>
@@ -1488,7 +1527,7 @@
         </w:tc>
         <w:tc>
           <w:tcPr>
-            <w:tcW w:w="1178" w:type="dxa"/>
+            <w:tcW w:w="1179" w:type="dxa"/>
             <w:gridSpan w:val="2"/>
             <w:tcBorders/>
             <w:shd w:fill="DEE6EF" w:val="clear"/>
@@ -1605,7 +1644,7 @@
         </w:tc>
         <w:tc>
           <w:tcPr>
-            <w:tcW w:w="3150" w:type="dxa"/>
+            <w:tcW w:w="3149" w:type="dxa"/>
             <w:gridSpan w:val="2"/>
             <w:tcBorders/>
             <w:shd w:fill="DEE6EF" w:val="clear"/>
@@ -1626,7 +1665,7 @@
         </w:tc>
         <w:tc>
           <w:tcPr>
-            <w:tcW w:w="1178" w:type="dxa"/>
+            <w:tcW w:w="1179" w:type="dxa"/>
             <w:gridSpan w:val="2"/>
             <w:tcBorders/>
             <w:shd w:fill="DEE6EF" w:val="clear"/>
@@ -1744,7 +1783,7 @@
         </w:tc>
         <w:tc>
           <w:tcPr>
-            <w:tcW w:w="3150" w:type="dxa"/>
+            <w:tcW w:w="3149" w:type="dxa"/>
             <w:gridSpan w:val="2"/>
             <w:tcBorders/>
             <w:shd w:fill="DEE6EF" w:val="clear"/>
@@ -1765,7 +1804,7 @@
         </w:tc>
         <w:tc>
           <w:tcPr>
-            <w:tcW w:w="1178" w:type="dxa"/>
+            <w:tcW w:w="1179" w:type="dxa"/>
             <w:gridSpan w:val="2"/>
             <w:tcBorders/>
             <w:shd w:fill="DEE6EF" w:val="clear"/>
@@ -1880,7 +1919,7 @@
         </w:tc>
         <w:tc>
           <w:tcPr>
-            <w:tcW w:w="3150" w:type="dxa"/>
+            <w:tcW w:w="3149" w:type="dxa"/>
             <w:gridSpan w:val="2"/>
             <w:tcBorders/>
             <w:shd w:fill="DEE6EF" w:val="clear"/>
@@ -1901,7 +1940,7 @@
         </w:tc>
         <w:tc>
           <w:tcPr>
-            <w:tcW w:w="1178" w:type="dxa"/>
+            <w:tcW w:w="1179" w:type="dxa"/>
             <w:gridSpan w:val="2"/>
             <w:tcBorders/>
             <w:shd w:fill="DEE6EF" w:val="clear"/>
@@ -1956,6 +1995,7 @@
           <w:p>
             <w:pPr>
               <w:pStyle w:val="TableContents"/>
+              <w:widowControl w:val="false"/>
               <w:numPr>
                 <w:ilvl w:val="0"/>
                 <w:numId w:val="11"/>
@@ -1971,6 +2011,7 @@
           <w:p>
             <w:pPr>
               <w:pStyle w:val="TableContents"/>
+              <w:widowControl w:val="false"/>
               <w:numPr>
                 <w:ilvl w:val="0"/>
                 <w:numId w:val="11"/>
@@ -2016,11 +2057,7 @@
             </w:pPr>
             <w:r>
               <w:rPr/>
-              <w:t>Project</w:t>
-            </w:r>
-            <w:r>
-              <w:rPr/>
-              <w:t>s</w:t>
+              <w:t>Projects</w:t>
             </w:r>
           </w:p>
         </w:tc>
@@ -2162,15 +2199,7 @@
             </w:pPr>
             <w:r>
               <w:rPr/>
-              <w:t xml:space="preserve">All CRUD operations occur in an isolated Node.js API, completely </w:t>
-            </w:r>
-            <w:r>
-              <w:rPr/>
-              <w:t>de</w:t>
-            </w:r>
-            <w:r>
-              <w:rPr/>
-              <w:t>coupled from the web page server</w:t>
+              <w:t>All CRUD operations occur in an isolated Node.js API, completely decoupled from the web page server</w:t>
             </w:r>
           </w:p>
           <w:p>
@@ -2185,11 +2214,7 @@
             </w:pPr>
             <w:r>
               <w:rPr/>
-              <w:t xml:space="preserve">Web pages rendered with PHP running on an Nginx server. </w:t>
-            </w:r>
-            <w:r>
-              <w:rPr/>
-              <w:t>UI CRUD implemented in JavaScript, using XHR requests to the API</w:t>
+              <w:t>Web pages rendered with PHP running on an Nginx server. UI CRUD implemented in JavaScript, using XHR requests to the API</w:t>
             </w:r>
           </w:p>
           <w:p>
@@ -2228,23 +2253,7 @@
             </w:r>
             <w:r>
               <w:rPr/>
-              <w:t xml:space="preserve">: PHP, Node.js, </w:t>
-            </w:r>
-            <w:r>
-              <w:rPr/>
-              <w:t>Nginx</w:t>
-            </w:r>
-            <w:r>
-              <w:rPr/>
-              <w:t xml:space="preserve">, HTML/CSS/JavaScript, MySQL, </w:t>
-            </w:r>
-            <w:r>
-              <w:rPr/>
-              <w:t>Docker, Docker Compose, AWS ECS,</w:t>
-            </w:r>
-            <w:r>
-              <w:rPr/>
-              <w:t xml:space="preserve"> Bash, Git</w:t>
+              <w:t>: PHP, Node.js, Nginx, HTML/CSS/JavaScript, MySQL, Docker, Docker Compose, AWS ECS, Bash, Git</w:t>
             </w:r>
           </w:p>
         </w:tc>
@@ -2363,15 +2372,7 @@
             </w:pPr>
             <w:r>
               <w:rPr/>
-              <w:t>D</w:t>
-            </w:r>
-            <w:r>
-              <w:rPr/>
-              <w:t xml:space="preserve">eveloped a customer service based chatting application </w:t>
-            </w:r>
-            <w:r>
-              <w:rPr/>
-              <w:t>with 3 other developers</w:t>
+              <w:t>Developed a customer service based chatting application with 3 other developers</w:t>
             </w:r>
           </w:p>
           <w:p>
@@ -2461,11 +2462,7 @@
             </w:pPr>
             <w:r>
               <w:rPr/>
-              <w:t xml:space="preserve">Created Jinja2 templates </w:t>
-            </w:r>
-            <w:r>
-              <w:rPr/>
-              <w:t>to render user and chat info for the dashboard and chatroom web pages</w:t>
+              <w:t>Created Jinja2 templates to render user and chat info for the dashboard and chatroom web pages</w:t>
             </w:r>
           </w:p>
           <w:p>
@@ -2480,23 +2477,7 @@
             </w:pPr>
             <w:r>
               <w:rPr/>
-              <w:t>A</w:t>
-            </w:r>
-            <w:r>
-              <w:rPr/>
-              <w:t>utomate</w:t>
-            </w:r>
-            <w:r>
-              <w:rPr/>
-              <w:t>d the</w:t>
-            </w:r>
-            <w:r>
-              <w:rPr/>
-              <w:t xml:space="preserve"> building/deployment of the development server </w:t>
-            </w:r>
-            <w:r>
-              <w:rPr/>
-              <w:t>with Bash scripting</w:t>
+              <w:t>Automated the building/deployment of the development server with Bash scripting</w:t>
             </w:r>
           </w:p>
           <w:p>
@@ -2535,15 +2516,7 @@
             </w:r>
             <w:r>
               <w:rPr/>
-              <w:t xml:space="preserve">: Python, Flask, Jinja2, HTML/CSS/JavaScript, MySQL, Bash, </w:t>
-            </w:r>
-            <w:r>
-              <w:rPr/>
-              <w:t xml:space="preserve">AWS EC2, </w:t>
-            </w:r>
-            <w:r>
-              <w:rPr/>
-              <w:t>Git</w:t>
+              <w:t>: Python, Flask, Jinja2, HTML/CSS/JavaScript, MySQL, Bash, AWS EC2, Git</w:t>
             </w:r>
           </w:p>
         </w:tc>
@@ -2668,13 +2641,7 @@
               <w:rPr>
                 <w:u w:val="none"/>
               </w:rPr>
-              <w:t xml:space="preserve">REST API for a barebones e-commerce website </w:t>
-            </w:r>
-            <w:r>
-              <w:rPr>
-                <w:u w:val="none"/>
-              </w:rPr>
-              <w:t>with 2 other developers</w:t>
+              <w:t>REST API for a barebones e-commerce website with 2 other developers</w:t>
             </w:r>
           </w:p>
           <w:p>
@@ -2742,25 +2709,7 @@
               <w:rPr>
                 <w:u w:val="none"/>
               </w:rPr>
-              <w:t>Wrote all CRUD operations for product</w:t>
-            </w:r>
-            <w:r>
-              <w:rPr>
-                <w:u w:val="none"/>
-              </w:rPr>
-              <w:t>s</w:t>
-            </w:r>
-            <w:r>
-              <w:rPr>
-                <w:u w:val="none"/>
-              </w:rPr>
-              <w:t xml:space="preserve">, </w:t>
-            </w:r>
-            <w:r>
-              <w:rPr>
-                <w:u w:val="none"/>
-              </w:rPr>
-              <w:t>and order execution</w:t>
+              <w:t>Wrote all CRUD operations for products, and order execution</w:t>
             </w:r>
           </w:p>
           <w:p>
@@ -2777,13 +2726,7 @@
               <w:rPr>
                 <w:u w:val="none"/>
               </w:rPr>
-              <w:t xml:space="preserve">Created a simple UI with HTML/CSS/JavaScript </w:t>
-            </w:r>
-            <w:r>
-              <w:rPr>
-                <w:u w:val="none"/>
-              </w:rPr>
-              <w:t>to provide interface for the API</w:t>
+              <w:t>Created a simple UI with HTML/CSS/JavaScript to provide interface for the API</w:t>
             </w:r>
           </w:p>
           <w:p>
@@ -2811,15 +2754,7 @@
                 <w:bCs w:val="false"/>
                 <w:u w:val="none"/>
               </w:rPr>
-              <w:t xml:space="preserve">: </w:t>
-            </w:r>
-            <w:r>
-              <w:rPr>
-                <w:b w:val="false"/>
-                <w:bCs w:val="false"/>
-                <w:u w:val="none"/>
-              </w:rPr>
-              <w:t>Java</w:t>
+              <w:t>: Java</w:t>
             </w:r>
             <w:r>
               <w:rPr>
@@ -2958,13 +2893,7 @@
               <w:rPr>
                 <w:u w:val="none"/>
               </w:rPr>
-              <w:t xml:space="preserve">Android app to translate sensor readings from hand gestures to text-to-speech commands </w:t>
-            </w:r>
-            <w:r>
-              <w:rPr>
-                <w:u w:val="none"/>
-              </w:rPr>
-              <w:t>with 3 other developers</w:t>
+              <w:t>Android app to translate sensor readings from hand gestures to text-to-speech commands with 3 other developers</w:t>
             </w:r>
           </w:p>
           <w:p>
@@ -3049,13 +2978,7 @@
               <w:rPr>
                 <w:u w:val="none"/>
               </w:rPr>
-              <w:t xml:space="preserve">Created the </w:t>
-            </w:r>
-            <w:r>
-              <w:rPr>
-                <w:u w:val="none"/>
-              </w:rPr>
-              <w:t>SQLite model for “training” the computer to recognize gestures</w:t>
+              <w:t>Created the SQLite model for “training” the computer to recognize gestures</w:t>
             </w:r>
           </w:p>
           <w:p>
@@ -3072,13 +2995,7 @@
               <w:rPr>
                 <w:u w:val="none"/>
               </w:rPr>
-              <w:t xml:space="preserve">Co-wrote the algorithm to recognize a motion based on 2+ training gestures </w:t>
-            </w:r>
-            <w:r>
-              <w:rPr>
-                <w:u w:val="none"/>
-              </w:rPr>
-              <w:t>(ask about it!)</w:t>
+              <w:t>Co-wrote the algorithm to recognize a motion based on 2+ training gestures (ask about it!)</w:t>
             </w:r>
           </w:p>
           <w:p>

</xml_diff>